<commit_message>
Update coding details proforma.docx
</commit_message>
<xml_diff>
--- a/coding details proforma.docx
+++ b/coding details proforma.docx
@@ -1833,7 +1833,30 @@
           <w:rFonts w:ascii="Times New Roman" w:hAnsi="Times New Roman"/>
           <w:sz w:val="24"/>
         </w:rPr>
-        <w:t>Have you ensured that the folder does not have any *.o file or any executable file? (yes/no)_______________</w:t>
+        <w:t xml:space="preserve">Have you ensured that the folder does not have any </w:t>
+      </w:r>
+      <w:proofErr w:type="gramStart"/>
+      <w:r>
+        <w:rPr>
+          <w:rFonts w:ascii="Times New Roman" w:hAnsi="Times New Roman"/>
+          <w:sz w:val="24"/>
+        </w:rPr>
+        <w:t>*.o</w:t>
+      </w:r>
+      <w:proofErr w:type="gramEnd"/>
+      <w:r>
+        <w:rPr>
+          <w:rFonts w:ascii="Times New Roman" w:hAnsi="Times New Roman"/>
+          <w:sz w:val="24"/>
+        </w:rPr>
+        <w:t xml:space="preserve"> file or any executable file? (yes/no)</w:t>
+      </w:r>
+      <w:r>
+        <w:rPr>
+          <w:rFonts w:ascii="Times New Roman" w:hAnsi="Times New Roman"/>
+          <w:sz w:val="24"/>
+        </w:rPr>
+        <w:t xml:space="preserve"> Yes</w:t>
       </w:r>
     </w:p>
     <w:p>
@@ -1887,16 +1910,14 @@
         </w:rPr>
         <w:t xml:space="preserve">Total number </w:t>
       </w:r>
-      <w:proofErr w:type="gramStart"/>
-      <w:r>
-        <w:rPr>
-          <w:rFonts w:ascii="Times New Roman" w:hAnsi="Times New Roman"/>
-          <w:bCs/>
-          <w:sz w:val="24"/>
-        </w:rPr>
-        <w:t>of  production</w:t>
-      </w:r>
-      <w:proofErr w:type="gramEnd"/>
+      <w:r>
+        <w:rPr>
+          <w:rFonts w:ascii="Times New Roman" w:hAnsi="Times New Roman"/>
+          <w:bCs/>
+          <w:sz w:val="24"/>
+        </w:rPr>
+        <w:t>of production</w:t>
+      </w:r>
       <w:r>
         <w:rPr>
           <w:rFonts w:ascii="Times New Roman" w:hAnsi="Times New Roman"/>
@@ -1978,24 +1999,26 @@
           <w:bCs/>
           <w:sz w:val="24"/>
         </w:rPr>
-        <w:t>Grammar.txt file created [yes/no]:_______</w:t>
-      </w:r>
-      <w:r>
-        <w:rPr>
-          <w:rFonts w:ascii="Times New Roman" w:hAnsi="Times New Roman"/>
-          <w:bCs/>
-          <w:sz w:val="24"/>
-        </w:rPr>
-        <w:t>_____</w:t>
-      </w:r>
-      <w:r>
-        <w:rPr>
-          <w:rFonts w:ascii="Times New Roman" w:hAnsi="Times New Roman"/>
-          <w:bCs/>
-          <w:sz w:val="24"/>
-        </w:rPr>
-        <w:t>_____</w:t>
-      </w:r>
+        <w:t>Grammar.txt file created [yes/no</w:t>
+      </w:r>
+      <w:proofErr w:type="gramStart"/>
+      <w:r>
+        <w:rPr>
+          <w:rFonts w:ascii="Times New Roman" w:hAnsi="Times New Roman"/>
+          <w:bCs/>
+          <w:sz w:val="24"/>
+        </w:rPr>
+        <w:t>]:</w:t>
+      </w:r>
+      <w:r>
+        <w:rPr>
+          <w:rFonts w:ascii="Times New Roman" w:hAnsi="Times New Roman"/>
+          <w:bCs/>
+          <w:sz w:val="24"/>
+        </w:rPr>
+        <w:t>Yes</w:t>
+      </w:r>
+      <w:proofErr w:type="gramEnd"/>
     </w:p>
     <w:p>
       <w:pPr>
@@ -2013,7 +2036,25 @@
           <w:bCs/>
           <w:sz w:val="24"/>
         </w:rPr>
-        <w:t>Nonterminal symbols enumerated [yes/no]:_________________</w:t>
+        <w:t>Nonterminal symbols enumerated [yes/no</w:t>
+      </w:r>
+      <w:proofErr w:type="gramStart"/>
+      <w:r>
+        <w:rPr>
+          <w:rFonts w:ascii="Times New Roman" w:hAnsi="Times New Roman"/>
+          <w:bCs/>
+          <w:sz w:val="24"/>
+        </w:rPr>
+        <w:t>]:_</w:t>
+      </w:r>
+      <w:proofErr w:type="gramEnd"/>
+      <w:r>
+        <w:rPr>
+          <w:rFonts w:ascii="Times New Roman" w:hAnsi="Times New Roman"/>
+          <w:bCs/>
+          <w:sz w:val="24"/>
+        </w:rPr>
+        <w:t>________________</w:t>
       </w:r>
     </w:p>
     <w:p>
@@ -2157,7 +2198,30 @@
           <w:b/>
           <w:i/>
         </w:rPr>
-        <w:t xml:space="preserve"> ( ) [yes/no] ______________________</w:t>
+        <w:t xml:space="preserve"> </w:t>
+      </w:r>
+      <w:proofErr w:type="gramStart"/>
+      <w:r>
+        <w:rPr>
+          <w:b/>
+          <w:i/>
+        </w:rPr>
+        <w:t>( )</w:t>
+      </w:r>
+      <w:proofErr w:type="gramEnd"/>
+      <w:r>
+        <w:rPr>
+          <w:b/>
+          <w:i/>
+        </w:rPr>
+        <w:t xml:space="preserve"> [yes/no] </w:t>
+      </w:r>
+      <w:r>
+        <w:rPr>
+          <w:b/>
+          <w:i/>
+        </w:rPr>
+        <w:t>Yes</w:t>
       </w:r>
     </w:p>
     <w:p>
@@ -2176,6 +2240,7 @@
         </w:rPr>
       </w:pPr>
       <w:proofErr w:type="spellStart"/>
+      <w:proofErr w:type="gramStart"/>
       <w:r>
         <w:rPr>
           <w:b/>
@@ -2197,8 +2262,9 @@
           <w:sz w:val="23"/>
           <w:szCs w:val="23"/>
         </w:rPr>
-        <w:t xml:space="preserve">  ( ) </w:t>
-      </w:r>
+        <w:t xml:space="preserve">  (</w:t>
+      </w:r>
+      <w:proofErr w:type="gramEnd"/>
       <w:r>
         <w:rPr>
           <w:b/>
@@ -2208,7 +2274,29 @@
           <w:sz w:val="23"/>
           <w:szCs w:val="23"/>
         </w:rPr>
-        <w:t>[yes/no] ______________________</w:t>
+        <w:t xml:space="preserve"> ) </w:t>
+      </w:r>
+      <w:r>
+        <w:rPr>
+          <w:b/>
+          <w:bCs/>
+          <w:i/>
+          <w:iCs/>
+          <w:sz w:val="23"/>
+          <w:szCs w:val="23"/>
+        </w:rPr>
+        <w:t xml:space="preserve">[yes/no] </w:t>
+      </w:r>
+      <w:r>
+        <w:rPr>
+          <w:b/>
+          <w:bCs/>
+          <w:i/>
+          <w:iCs/>
+          <w:sz w:val="23"/>
+          <w:szCs w:val="23"/>
+        </w:rPr>
+        <w:t>Yes</w:t>
       </w:r>
     </w:p>
     <w:p>
@@ -2242,6 +2330,7 @@
         </w:rPr>
         <w:t xml:space="preserve"> </w:t>
       </w:r>
+      <w:proofErr w:type="gramStart"/>
       <w:r>
         <w:rPr>
           <w:b/>
@@ -2254,14 +2343,29 @@
           <w:b/>
           <w:i/>
         </w:rPr>
-        <w:t xml:space="preserve">) </w:t>
-      </w:r>
+        <w:t>)</w:t>
+      </w:r>
+      <w:proofErr w:type="gramEnd"/>
       <w:r>
         <w:rPr>
           <w:b/>
           <w:i/>
         </w:rPr>
-        <w:t>[yes/no] ______________________</w:t>
+        <w:t xml:space="preserve"> </w:t>
+      </w:r>
+      <w:r>
+        <w:rPr>
+          <w:b/>
+          <w:i/>
+        </w:rPr>
+        <w:t xml:space="preserve">[yes/no] </w:t>
+      </w:r>
+      <w:r>
+        <w:rPr>
+          <w:b/>
+          <w:i/>
+        </w:rPr>
+        <w:t>Yes</w:t>
       </w:r>
     </w:p>
     <w:p>
@@ -2294,14 +2398,37 @@
           <w:b/>
           <w:i/>
         </w:rPr>
-        <w:t xml:space="preserve"> ( ) </w:t>
-      </w:r>
+        <w:t xml:space="preserve"> </w:t>
+      </w:r>
+      <w:proofErr w:type="gramStart"/>
       <w:r>
         <w:rPr>
           <w:b/>
           <w:i/>
         </w:rPr>
-        <w:t>[yes/no] ______________________</w:t>
+        <w:t>( )</w:t>
+      </w:r>
+      <w:proofErr w:type="gramEnd"/>
+      <w:r>
+        <w:rPr>
+          <w:b/>
+          <w:i/>
+        </w:rPr>
+        <w:t xml:space="preserve"> </w:t>
+      </w:r>
+      <w:r>
+        <w:rPr>
+          <w:b/>
+          <w:i/>
+        </w:rPr>
+        <w:t xml:space="preserve">[yes/no] </w:t>
+      </w:r>
+      <w:r>
+        <w:rPr>
+          <w:b/>
+          <w:i/>
+        </w:rPr>
+        <w:t>Yes</w:t>
       </w:r>
     </w:p>
     <w:p>
@@ -2333,14 +2460,37 @@
           <w:b/>
           <w:i/>
         </w:rPr>
-        <w:t xml:space="preserve"> ( ) </w:t>
-      </w:r>
+        <w:t xml:space="preserve"> </w:t>
+      </w:r>
+      <w:proofErr w:type="gramStart"/>
       <w:r>
         <w:rPr>
           <w:b/>
           <w:i/>
         </w:rPr>
-        <w:t>[yes/no] ______________________</w:t>
+        <w:t>( )</w:t>
+      </w:r>
+      <w:proofErr w:type="gramEnd"/>
+      <w:r>
+        <w:rPr>
+          <w:b/>
+          <w:i/>
+        </w:rPr>
+        <w:t xml:space="preserve"> </w:t>
+      </w:r>
+      <w:r>
+        <w:rPr>
+          <w:b/>
+          <w:i/>
+        </w:rPr>
+        <w:t xml:space="preserve">[yes/no] </w:t>
+      </w:r>
+      <w:r>
+        <w:rPr>
+          <w:b/>
+          <w:i/>
+        </w:rPr>
+        <w:t>Yes</w:t>
       </w:r>
     </w:p>
     <w:p>
@@ -2410,8 +2560,9 @@
           <w:sz w:val="23"/>
           <w:szCs w:val="23"/>
         </w:rPr>
-        <w:t xml:space="preserve"> ( )</w:t>
-      </w:r>
+        <w:t xml:space="preserve"> </w:t>
+      </w:r>
+      <w:proofErr w:type="gramStart"/>
       <w:r>
         <w:rPr>
           <w:b/>
@@ -2421,8 +2572,9 @@
           <w:sz w:val="23"/>
           <w:szCs w:val="23"/>
         </w:rPr>
-        <w:t xml:space="preserve"> </w:t>
-      </w:r>
+        <w:t>( )</w:t>
+      </w:r>
+      <w:proofErr w:type="gramEnd"/>
       <w:r>
         <w:rPr>
           <w:b/>
@@ -2432,7 +2584,29 @@
           <w:sz w:val="23"/>
           <w:szCs w:val="23"/>
         </w:rPr>
-        <w:t>[yes/no] ______________________</w:t>
+        <w:t xml:space="preserve"> </w:t>
+      </w:r>
+      <w:r>
+        <w:rPr>
+          <w:b/>
+          <w:bCs/>
+          <w:i/>
+          <w:iCs/>
+          <w:sz w:val="23"/>
+          <w:szCs w:val="23"/>
+        </w:rPr>
+        <w:t xml:space="preserve">[yes/no] </w:t>
+      </w:r>
+      <w:r>
+        <w:rPr>
+          <w:b/>
+          <w:bCs/>
+          <w:i/>
+          <w:iCs/>
+          <w:sz w:val="23"/>
+          <w:szCs w:val="23"/>
+        </w:rPr>
+        <w:t>Yes</w:t>
       </w:r>
     </w:p>
     <w:p>
@@ -2487,8 +2661,26 @@
           <w:bCs/>
           <w:sz w:val="24"/>
         </w:rPr>
-        <w:t>Constructed (yes/no):_______</w:t>
-      </w:r>
+        <w:t>Constructed (yes/no</w:t>
+      </w:r>
+      <w:proofErr w:type="gramStart"/>
+      <w:r>
+        <w:rPr>
+          <w:rFonts w:ascii="Times New Roman" w:hAnsi="Times New Roman"/>
+          <w:bCs/>
+          <w:sz w:val="24"/>
+        </w:rPr>
+        <w:t>):</w:t>
+      </w:r>
+      <w:r>
+        <w:rPr>
+          <w:rFonts w:ascii="Times New Roman" w:hAnsi="Times New Roman"/>
+          <w:bCs/>
+          <w:sz w:val="24"/>
+        </w:rPr>
+        <w:t>Yes</w:t>
+      </w:r>
+      <w:proofErr w:type="gramEnd"/>
     </w:p>
     <w:p>
       <w:pPr>
@@ -2512,7 +2704,15 @@
           <w:bCs/>
           <w:sz w:val="24"/>
         </w:rPr>
-        <w:t>Printing as per the given format (yes/no): _______</w:t>
+        <w:t xml:space="preserve">Printing as per the given format (yes/no): </w:t>
+      </w:r>
+      <w:r>
+        <w:rPr>
+          <w:rFonts w:ascii="Times New Roman" w:hAnsi="Times New Roman"/>
+          <w:bCs/>
+          <w:sz w:val="24"/>
+        </w:rPr>
+        <w:t>Yes</w:t>
       </w:r>
     </w:p>
     <w:p>
@@ -2644,23 +2844,21 @@
         <w:tab/>
         <w:t>Constructed (yes/no</w:t>
       </w:r>
-      <w:proofErr w:type="gramStart"/>
-      <w:r>
-        <w:rPr>
-          <w:rFonts w:ascii="Times New Roman" w:hAnsi="Times New Roman"/>
-          <w:bCs/>
-          <w:sz w:val="24"/>
-        </w:rPr>
-        <w:t>):_</w:t>
-      </w:r>
-      <w:proofErr w:type="gramEnd"/>
-      <w:r>
-        <w:rPr>
-          <w:rFonts w:ascii="Times New Roman" w:hAnsi="Times New Roman"/>
-          <w:bCs/>
-          <w:sz w:val="24"/>
-        </w:rPr>
-        <w:t>______</w:t>
+      <w:r>
+        <w:rPr>
+          <w:rFonts w:ascii="Times New Roman" w:hAnsi="Times New Roman"/>
+          <w:bCs/>
+          <w:sz w:val="24"/>
+        </w:rPr>
+        <w:t>):</w:t>
+      </w:r>
+      <w:r>
+        <w:rPr>
+          <w:rFonts w:ascii="Times New Roman" w:hAnsi="Times New Roman"/>
+          <w:bCs/>
+          <w:sz w:val="24"/>
+        </w:rPr>
+        <w:t xml:space="preserve"> Yes</w:t>
       </w:r>
     </w:p>
     <w:p>
@@ -2728,23 +2926,15 @@
           <w:bCs/>
           <w:sz w:val="24"/>
         </w:rPr>
-        <w:t>Printing as per the given format (yes/no): ______</w:t>
-      </w:r>
-      <w:r>
-        <w:rPr>
-          <w:rFonts w:ascii="Times New Roman" w:hAnsi="Times New Roman"/>
-          <w:bCs/>
-          <w:sz w:val="24"/>
-        </w:rPr>
-        <w:t>__________</w:t>
-      </w:r>
-      <w:r>
-        <w:rPr>
-          <w:rFonts w:ascii="Times New Roman" w:hAnsi="Times New Roman"/>
-          <w:bCs/>
-          <w:sz w:val="24"/>
-        </w:rPr>
-        <w:t>_</w:t>
+        <w:t xml:space="preserve">Printing as per the given format (yes/no): </w:t>
+      </w:r>
+      <w:r>
+        <w:rPr>
+          <w:rFonts w:ascii="Times New Roman" w:hAnsi="Times New Roman"/>
+          <w:bCs/>
+          <w:sz w:val="24"/>
+        </w:rPr>
+        <w:t>Yes</w:t>
       </w:r>
     </w:p>
     <w:p>
@@ -3024,7 +3214,14 @@
           <w:rFonts w:ascii="Times New Roman" w:hAnsi="Times New Roman"/>
           <w:sz w:val="24"/>
         </w:rPr>
-        <w:t xml:space="preserve">Ensured the compatibility of your code with the specified  </w:t>
+        <w:t xml:space="preserve">Ensured the compatibility of your code with the </w:t>
+      </w:r>
+      <w:r>
+        <w:rPr>
+          <w:rFonts w:ascii="Times New Roman" w:hAnsi="Times New Roman"/>
+          <w:sz w:val="24"/>
+        </w:rPr>
+        <w:t xml:space="preserve">specified </w:t>
       </w:r>
       <w:proofErr w:type="spellStart"/>
       <w:r>
@@ -3040,8 +3237,24 @@
           <w:rFonts w:ascii="Times New Roman" w:hAnsi="Times New Roman"/>
           <w:sz w:val="24"/>
         </w:rPr>
-        <w:t xml:space="preserve"> version(yes/no)____________</w:t>
-      </w:r>
+        <w:t xml:space="preserve"> version(yes/</w:t>
+      </w:r>
+      <w:proofErr w:type="gramStart"/>
+      <w:r>
+        <w:rPr>
+          <w:rFonts w:ascii="Times New Roman" w:hAnsi="Times New Roman"/>
+          <w:sz w:val="24"/>
+        </w:rPr>
+        <w:t>no)</w:t>
+      </w:r>
+      <w:r>
+        <w:rPr>
+          <w:rFonts w:ascii="Times New Roman" w:hAnsi="Times New Roman"/>
+          <w:sz w:val="24"/>
+        </w:rPr>
+        <w:t>Yes</w:t>
+      </w:r>
+      <w:proofErr w:type="gramEnd"/>
     </w:p>
     <w:p>
       <w:pPr>
@@ -3060,7 +3273,14 @@
           <w:rFonts w:ascii="Times New Roman" w:hAnsi="Times New Roman"/>
           <w:sz w:val="24"/>
         </w:rPr>
-        <w:t>Give below the exact commands to compile your code :</w:t>
+        <w:t xml:space="preserve">Give below the exact commands to compile your </w:t>
+      </w:r>
+      <w:r>
+        <w:rPr>
+          <w:rFonts w:ascii="Times New Roman" w:hAnsi="Times New Roman"/>
+          <w:sz w:val="24"/>
+        </w:rPr>
+        <w:t>code:</w:t>
       </w:r>
     </w:p>
     <w:p>
@@ -3077,16 +3297,53 @@
           <w:rFonts w:ascii="Times New Roman" w:hAnsi="Times New Roman"/>
           <w:sz w:val="24"/>
         </w:rPr>
-        <w:t>__________________________________________________________________________</w:t>
-      </w:r>
-    </w:p>
-    <w:p>
-      <w:pPr>
-        <w:numPr>
-          <w:ilvl w:val="0"/>
-          <w:numId w:val="1"/>
-        </w:numPr>
+        <w:t>make parser</w:t>
+      </w:r>
+      <w:r>
+        <w:rPr>
+          <w:rFonts w:ascii="Times New Roman" w:hAnsi="Times New Roman"/>
+          <w:sz w:val="24"/>
+        </w:rPr>
+        <w:t>_</w:t>
+      </w:r>
+      <w:r>
+        <w:rPr>
+          <w:rFonts w:ascii="Times New Roman" w:hAnsi="Times New Roman"/>
+          <w:sz w:val="24"/>
+        </w:rPr>
+        <w:t xml:space="preserve">; </w:t>
+      </w:r>
+    </w:p>
+    <w:p>
+      <w:pPr>
         <w:spacing w:after="0" w:line="360" w:lineRule="auto"/>
+        <w:ind w:left="1440"/>
+        <w:rPr>
+          <w:rFonts w:ascii="Times New Roman" w:hAnsi="Times New Roman"/>
+          <w:sz w:val="24"/>
+        </w:rPr>
+      </w:pPr>
+      <w:proofErr w:type="gramStart"/>
+      <w:r>
+        <w:rPr>
+          <w:rFonts w:ascii="Times New Roman" w:hAnsi="Times New Roman"/>
+          <w:sz w:val="24"/>
+        </w:rPr>
+        <w:t>./</w:t>
+      </w:r>
+      <w:proofErr w:type="gramEnd"/>
+      <w:r>
+        <w:rPr>
+          <w:rFonts w:ascii="Times New Roman" w:hAnsi="Times New Roman"/>
+          <w:sz w:val="24"/>
+        </w:rPr>
+        <w:t>parser &lt;file.txt&gt;</w:t>
+      </w:r>
+    </w:p>
+    <w:p>
+      <w:pPr>
+        <w:spacing w:after="0" w:line="360" w:lineRule="auto"/>
+        <w:ind w:left="1440"/>
         <w:rPr>
           <w:rFonts w:ascii="Times New Roman" w:hAnsi="Times New Roman"/>
           <w:sz w:val="24"/>
@@ -3106,7 +3363,14 @@
           <w:rFonts w:ascii="Times New Roman" w:hAnsi="Times New Roman"/>
           <w:sz w:val="24"/>
         </w:rPr>
-        <w:t>: Does it take care of the options specified earlier(yes/no):___________</w:t>
+        <w:t>: Does it take care of the options specified earlier(yes/no</w:t>
+      </w:r>
+      <w:r>
+        <w:rPr>
+          <w:rFonts w:ascii="Times New Roman" w:hAnsi="Times New Roman"/>
+          <w:sz w:val="24"/>
+        </w:rPr>
+        <w:t>): Yes</w:t>
       </w:r>
     </w:p>
     <w:p>
@@ -3345,8 +3609,18 @@
           <w:rFonts w:ascii="Times New Roman" w:hAnsi="Times New Roman"/>
           <w:sz w:val="24"/>
         </w:rPr>
-        <w:t>Are you availing the lifeline (Yes/No): ______________</w:t>
-      </w:r>
+        <w:lastRenderedPageBreak/>
+        <w:t xml:space="preserve">Are you availing the lifeline (Yes/No): </w:t>
+      </w:r>
+      <w:proofErr w:type="gramStart"/>
+      <w:r>
+        <w:rPr>
+          <w:rFonts w:ascii="Times New Roman" w:hAnsi="Times New Roman"/>
+          <w:sz w:val="24"/>
+        </w:rPr>
+        <w:t>No</w:t>
+      </w:r>
+      <w:proofErr w:type="gramEnd"/>
     </w:p>
     <w:p>
       <w:pPr>
@@ -3390,84 +3664,48 @@
           <w:rFonts w:ascii="Times New Roman" w:hAnsi="Times New Roman"/>
           <w:sz w:val="24"/>
         </w:rPr>
-        <w:t>, _____________</w:t>
-      </w:r>
-      <w:r>
-        <w:rPr>
-          <w:rFonts w:ascii="Times New Roman" w:hAnsi="Times New Roman"/>
-          <w:sz w:val="24"/>
-        </w:rPr>
-        <w:t>________</w:t>
-      </w:r>
-      <w:r>
-        <w:rPr>
-          <w:rFonts w:ascii="Times New Roman" w:hAnsi="Times New Roman"/>
-          <w:sz w:val="24"/>
-        </w:rPr>
-        <w:t>__</w:t>
-      </w:r>
-      <w:r>
-        <w:rPr>
-          <w:rFonts w:ascii="Times New Roman" w:hAnsi="Times New Roman"/>
-          <w:sz w:val="24"/>
-        </w:rPr>
-        <w:t>_</w:t>
-      </w:r>
-      <w:r>
-        <w:rPr>
-          <w:rFonts w:ascii="Times New Roman" w:hAnsi="Times New Roman"/>
-          <w:sz w:val="24"/>
-        </w:rPr>
-        <w:t>____</w:t>
-      </w:r>
-      <w:r>
-        <w:rPr>
-          <w:rFonts w:ascii="Times New Roman" w:hAnsi="Times New Roman"/>
-          <w:sz w:val="24"/>
-        </w:rPr>
-        <w:t>_______________</w:t>
-      </w:r>
-      <w:r>
-        <w:rPr>
-          <w:rFonts w:ascii="Times New Roman" w:hAnsi="Times New Roman"/>
-          <w:sz w:val="24"/>
-        </w:rPr>
-        <w:t>_____________________________ __________________________________________________________________</w:t>
-      </w:r>
-      <w:r>
-        <w:rPr>
-          <w:rFonts w:ascii="Times New Roman" w:hAnsi="Times New Roman"/>
-          <w:sz w:val="24"/>
-        </w:rPr>
-        <w:t xml:space="preserve"> ______________________ _________________________________</w:t>
-      </w:r>
-      <w:r>
-        <w:rPr>
-          <w:rFonts w:ascii="Times New Roman" w:hAnsi="Times New Roman"/>
-          <w:sz w:val="24"/>
-        </w:rPr>
-        <w:t xml:space="preserve"> </w:t>
-      </w:r>
-      <w:r>
-        <w:rPr>
-          <w:rFonts w:ascii="Times New Roman" w:hAnsi="Times New Roman"/>
-          <w:sz w:val="24"/>
-        </w:rPr>
-        <w:t>(your name</w:t>
-      </w:r>
-      <w:r>
-        <w:rPr>
-          <w:rFonts w:ascii="Times New Roman" w:hAnsi="Times New Roman"/>
-          <w:sz w:val="24"/>
-        </w:rPr>
-        <w:t>s</w:t>
-      </w:r>
-      <w:r>
-        <w:rPr>
-          <w:rFonts w:ascii="Times New Roman" w:hAnsi="Times New Roman"/>
-          <w:sz w:val="24"/>
-        </w:rPr>
-        <w:t xml:space="preserve">)  </w:t>
+        <w:t xml:space="preserve">, </w:t>
+      </w:r>
+      <w:r>
+        <w:rPr>
+          <w:rFonts w:ascii="Times New Roman" w:hAnsi="Times New Roman"/>
+          <w:sz w:val="24"/>
+          <w:u w:val="single"/>
+        </w:rPr>
+        <w:t xml:space="preserve">Chirag C D, </w:t>
+      </w:r>
+      <w:r>
+        <w:rPr>
+          <w:rFonts w:ascii="Times New Roman" w:hAnsi="Times New Roman"/>
+          <w:sz w:val="24"/>
+          <w:u w:val="single"/>
+        </w:rPr>
+        <w:t xml:space="preserve">R Rohit, Abhishek Agarwal and </w:t>
+      </w:r>
+      <w:proofErr w:type="spellStart"/>
+      <w:r>
+        <w:rPr>
+          <w:rFonts w:ascii="Times New Roman" w:hAnsi="Times New Roman"/>
+          <w:sz w:val="24"/>
+          <w:u w:val="single"/>
+        </w:rPr>
+        <w:t>Akarsh</w:t>
+      </w:r>
+      <w:proofErr w:type="spellEnd"/>
+      <w:r>
+        <w:rPr>
+          <w:rFonts w:ascii="Times New Roman" w:hAnsi="Times New Roman"/>
+          <w:sz w:val="24"/>
+          <w:u w:val="single"/>
+        </w:rPr>
+        <w:t xml:space="preserve"> G Shroff</w:t>
+      </w:r>
+      <w:r>
+        <w:rPr>
+          <w:rFonts w:ascii="Times New Roman" w:hAnsi="Times New Roman"/>
+          <w:sz w:val="24"/>
+        </w:rPr>
+        <w:t xml:space="preserve">, </w:t>
       </w:r>
       <w:r>
         <w:rPr>
@@ -3669,224 +3907,145 @@
     <w:p>
       <w:pPr>
         <w:pStyle w:val="ListParagraph"/>
-        <w:spacing w:after="0" w:line="240" w:lineRule="auto"/>
-        <w:rPr>
-          <w:rFonts w:ascii="Times New Roman" w:hAnsi="Times New Roman"/>
-          <w:sz w:val="24"/>
-        </w:rPr>
-      </w:pPr>
-      <w:r>
-        <w:rPr>
-          <w:rFonts w:ascii="Times New Roman" w:hAnsi="Times New Roman"/>
-          <w:sz w:val="24"/>
-        </w:rPr>
-        <w:t xml:space="preserve">ID______________________________                                 </w:t>
-      </w:r>
-      <w:proofErr w:type="gramStart"/>
-      <w:r>
-        <w:rPr>
-          <w:rFonts w:ascii="Times New Roman" w:hAnsi="Times New Roman"/>
-          <w:sz w:val="24"/>
-        </w:rPr>
-        <w:t>Name:_</w:t>
-      </w:r>
-      <w:proofErr w:type="gramEnd"/>
-      <w:r>
-        <w:rPr>
-          <w:rFonts w:ascii="Times New Roman" w:hAnsi="Times New Roman"/>
-          <w:sz w:val="24"/>
-        </w:rPr>
-        <w:t xml:space="preserve">_________________________ </w:t>
-      </w:r>
-      <w:r>
-        <w:rPr>
-          <w:rFonts w:ascii="Times New Roman" w:hAnsi="Times New Roman"/>
-          <w:sz w:val="24"/>
-        </w:rPr>
-        <w:tab/>
-      </w:r>
-      <w:r>
-        <w:rPr>
-          <w:rFonts w:ascii="Times New Roman" w:hAnsi="Times New Roman"/>
-          <w:sz w:val="24"/>
-        </w:rPr>
-        <w:tab/>
-        <w:t xml:space="preserve">         </w:t>
+        <w:spacing w:after="0" w:line="360" w:lineRule="auto"/>
+        <w:rPr>
+          <w:rFonts w:ascii="Times New Roman" w:hAnsi="Times New Roman"/>
+          <w:sz w:val="24"/>
+        </w:rPr>
+      </w:pPr>
+      <w:r>
+        <w:rPr>
+          <w:rFonts w:ascii="Times New Roman" w:hAnsi="Times New Roman"/>
+          <w:sz w:val="24"/>
+        </w:rPr>
+        <w:t>ID: 2018A7PS0277P</w:t>
+      </w:r>
+      <w:r>
+        <w:rPr>
+          <w:rFonts w:ascii="Times New Roman" w:hAnsi="Times New Roman"/>
+          <w:sz w:val="24"/>
+        </w:rPr>
+        <w:tab/>
+      </w:r>
+      <w:r>
+        <w:rPr>
+          <w:rFonts w:ascii="Times New Roman" w:hAnsi="Times New Roman"/>
+          <w:sz w:val="24"/>
+        </w:rPr>
+        <w:tab/>
+        <w:t xml:space="preserve">Name: Chirag C D </w:t>
       </w:r>
     </w:p>
     <w:p>
       <w:pPr>
         <w:pStyle w:val="ListParagraph"/>
-        <w:spacing w:after="0" w:line="240" w:lineRule="auto"/>
-        <w:rPr>
-          <w:rFonts w:ascii="Times New Roman" w:hAnsi="Times New Roman"/>
-          <w:sz w:val="24"/>
-        </w:rPr>
-      </w:pPr>
-      <w:r>
-        <w:rPr>
-          <w:rFonts w:ascii="Times New Roman" w:hAnsi="Times New Roman"/>
-          <w:sz w:val="24"/>
-        </w:rPr>
-        <w:t xml:space="preserve">ID______________________________                                 </w:t>
-      </w:r>
-      <w:proofErr w:type="gramStart"/>
-      <w:r>
-        <w:rPr>
-          <w:rFonts w:ascii="Times New Roman" w:hAnsi="Times New Roman"/>
-          <w:sz w:val="24"/>
-        </w:rPr>
-        <w:t>Name:_</w:t>
-      </w:r>
-      <w:proofErr w:type="gramEnd"/>
-      <w:r>
-        <w:rPr>
-          <w:rFonts w:ascii="Times New Roman" w:hAnsi="Times New Roman"/>
-          <w:sz w:val="24"/>
-        </w:rPr>
-        <w:t xml:space="preserve">_________________________ </w:t>
-      </w:r>
-      <w:r>
-        <w:rPr>
-          <w:rFonts w:ascii="Times New Roman" w:hAnsi="Times New Roman"/>
-          <w:sz w:val="24"/>
-        </w:rPr>
-        <w:tab/>
-      </w:r>
-      <w:r>
-        <w:rPr>
-          <w:rFonts w:ascii="Times New Roman" w:hAnsi="Times New Roman"/>
-          <w:sz w:val="24"/>
-        </w:rPr>
-        <w:tab/>
-        <w:t xml:space="preserve">         </w:t>
+        <w:spacing w:after="0" w:line="360" w:lineRule="auto"/>
+        <w:rPr>
+          <w:rFonts w:ascii="Times New Roman" w:hAnsi="Times New Roman"/>
+          <w:sz w:val="24"/>
+        </w:rPr>
+      </w:pPr>
+      <w:r>
+        <w:rPr>
+          <w:rFonts w:ascii="Times New Roman" w:hAnsi="Times New Roman"/>
+          <w:sz w:val="24"/>
+        </w:rPr>
+        <w:t>ID: 2018A7PS0224P</w:t>
+      </w:r>
+      <w:r>
+        <w:rPr>
+          <w:rFonts w:ascii="Times New Roman" w:hAnsi="Times New Roman"/>
+          <w:sz w:val="24"/>
+        </w:rPr>
+        <w:tab/>
+      </w:r>
+      <w:r>
+        <w:rPr>
+          <w:rFonts w:ascii="Times New Roman" w:hAnsi="Times New Roman"/>
+          <w:sz w:val="24"/>
+        </w:rPr>
+        <w:tab/>
+        <w:t>Name: R Rohit</w:t>
       </w:r>
     </w:p>
     <w:p>
       <w:pPr>
         <w:pStyle w:val="ListParagraph"/>
-        <w:spacing w:after="0" w:line="240" w:lineRule="auto"/>
-        <w:rPr>
-          <w:rFonts w:ascii="Times New Roman" w:hAnsi="Times New Roman"/>
-          <w:sz w:val="24"/>
-        </w:rPr>
-      </w:pPr>
-      <w:r>
-        <w:rPr>
-          <w:rFonts w:ascii="Times New Roman" w:hAnsi="Times New Roman"/>
-          <w:sz w:val="24"/>
-        </w:rPr>
-        <w:t xml:space="preserve">ID______________________________                                 </w:t>
-      </w:r>
-      <w:proofErr w:type="gramStart"/>
-      <w:r>
-        <w:rPr>
-          <w:rFonts w:ascii="Times New Roman" w:hAnsi="Times New Roman"/>
-          <w:sz w:val="24"/>
-        </w:rPr>
-        <w:t>Name:_</w:t>
-      </w:r>
-      <w:proofErr w:type="gramEnd"/>
-      <w:r>
-        <w:rPr>
-          <w:rFonts w:ascii="Times New Roman" w:hAnsi="Times New Roman"/>
-          <w:sz w:val="24"/>
-        </w:rPr>
-        <w:t xml:space="preserve">_________________________ </w:t>
-      </w:r>
-      <w:r>
-        <w:rPr>
-          <w:rFonts w:ascii="Times New Roman" w:hAnsi="Times New Roman"/>
-          <w:sz w:val="24"/>
-        </w:rPr>
-        <w:tab/>
-      </w:r>
-      <w:r>
-        <w:rPr>
-          <w:rFonts w:ascii="Times New Roman" w:hAnsi="Times New Roman"/>
-          <w:sz w:val="24"/>
-        </w:rPr>
-        <w:tab/>
-        <w:t xml:space="preserve">         </w:t>
+        <w:spacing w:after="0" w:line="360" w:lineRule="auto"/>
+        <w:rPr>
+          <w:rFonts w:ascii="Times New Roman" w:hAnsi="Times New Roman"/>
+          <w:sz w:val="24"/>
+        </w:rPr>
+      </w:pPr>
+      <w:r>
+        <w:rPr>
+          <w:rFonts w:ascii="Times New Roman" w:hAnsi="Times New Roman"/>
+          <w:sz w:val="24"/>
+        </w:rPr>
+        <w:t>ID: 2018A7PS0177P</w:t>
+      </w:r>
+      <w:r>
+        <w:rPr>
+          <w:rFonts w:ascii="Times New Roman" w:hAnsi="Times New Roman"/>
+          <w:sz w:val="24"/>
+        </w:rPr>
+        <w:tab/>
+      </w:r>
+      <w:r>
+        <w:rPr>
+          <w:rFonts w:ascii="Times New Roman" w:hAnsi="Times New Roman"/>
+          <w:sz w:val="24"/>
+        </w:rPr>
+        <w:tab/>
+        <w:t>Name: Abhishek Agarwal</w:t>
       </w:r>
     </w:p>
     <w:p>
       <w:pPr>
         <w:pStyle w:val="ListParagraph"/>
-        <w:spacing w:after="0" w:line="240" w:lineRule="auto"/>
-        <w:rPr>
-          <w:rFonts w:ascii="Times New Roman" w:hAnsi="Times New Roman"/>
-          <w:sz w:val="24"/>
-        </w:rPr>
-      </w:pPr>
-      <w:r>
-        <w:rPr>
-          <w:rFonts w:ascii="Times New Roman" w:hAnsi="Times New Roman"/>
-          <w:sz w:val="24"/>
-        </w:rPr>
-        <w:t xml:space="preserve">ID______________________________                                 </w:t>
-      </w:r>
-      <w:proofErr w:type="gramStart"/>
-      <w:r>
-        <w:rPr>
-          <w:rFonts w:ascii="Times New Roman" w:hAnsi="Times New Roman"/>
-          <w:sz w:val="24"/>
-        </w:rPr>
-        <w:t>Name:_</w:t>
-      </w:r>
-      <w:proofErr w:type="gramEnd"/>
-      <w:r>
-        <w:rPr>
-          <w:rFonts w:ascii="Times New Roman" w:hAnsi="Times New Roman"/>
-          <w:sz w:val="24"/>
-        </w:rPr>
-        <w:t xml:space="preserve">_________________________ </w:t>
-      </w:r>
-      <w:r>
-        <w:rPr>
-          <w:rFonts w:ascii="Times New Roman" w:hAnsi="Times New Roman"/>
-          <w:sz w:val="24"/>
-        </w:rPr>
-        <w:tab/>
-      </w:r>
-      <w:r>
-        <w:rPr>
-          <w:rFonts w:ascii="Times New Roman" w:hAnsi="Times New Roman"/>
-          <w:sz w:val="24"/>
-        </w:rPr>
-        <w:tab/>
-        <w:t xml:space="preserve">         </w:t>
-      </w:r>
-    </w:p>
-    <w:p>
-      <w:pPr>
-        <w:spacing w:after="0" w:line="240" w:lineRule="auto"/>
-        <w:ind w:left="720"/>
-        <w:rPr>
-          <w:rFonts w:ascii="Times New Roman" w:hAnsi="Times New Roman"/>
-          <w:sz w:val="24"/>
-        </w:rPr>
-      </w:pPr>
-      <w:r>
-        <w:rPr>
-          <w:rFonts w:ascii="Times New Roman" w:hAnsi="Times New Roman"/>
-          <w:sz w:val="24"/>
-        </w:rPr>
-        <w:tab/>
-      </w:r>
-      <w:r>
-        <w:rPr>
-          <w:rFonts w:ascii="Times New Roman" w:hAnsi="Times New Roman"/>
-          <w:sz w:val="24"/>
-        </w:rPr>
-        <w:t xml:space="preserve">         </w:t>
-      </w:r>
-      <w:r>
-        <w:rPr>
-          <w:rFonts w:ascii="Times New Roman" w:hAnsi="Times New Roman"/>
-          <w:sz w:val="24"/>
-        </w:rPr>
-        <w:t xml:space="preserve"> </w:t>
+        <w:spacing w:after="0" w:line="360" w:lineRule="auto"/>
+        <w:rPr>
+          <w:rFonts w:ascii="Times New Roman" w:hAnsi="Times New Roman"/>
+          <w:sz w:val="24"/>
+        </w:rPr>
+      </w:pPr>
+      <w:r>
+        <w:rPr>
+          <w:rFonts w:ascii="Times New Roman" w:hAnsi="Times New Roman"/>
+          <w:sz w:val="24"/>
+        </w:rPr>
+        <w:t xml:space="preserve">ID: 2018A71121P </w:t>
+      </w:r>
+      <w:r>
+        <w:rPr>
+          <w:rFonts w:ascii="Times New Roman" w:hAnsi="Times New Roman"/>
+          <w:sz w:val="24"/>
+        </w:rPr>
+        <w:tab/>
+      </w:r>
+      <w:r>
+        <w:rPr>
+          <w:rFonts w:ascii="Times New Roman" w:hAnsi="Times New Roman"/>
+          <w:sz w:val="24"/>
+        </w:rPr>
+        <w:tab/>
+        <w:t xml:space="preserve">Name: </w:t>
+      </w:r>
+      <w:proofErr w:type="spellStart"/>
+      <w:r>
+        <w:rPr>
+          <w:rFonts w:ascii="Times New Roman" w:hAnsi="Times New Roman"/>
+          <w:sz w:val="24"/>
+        </w:rPr>
+        <w:t>Akarsh</w:t>
+      </w:r>
+      <w:proofErr w:type="spellEnd"/>
+      <w:r>
+        <w:rPr>
+          <w:rFonts w:ascii="Times New Roman" w:hAnsi="Times New Roman"/>
+          <w:sz w:val="24"/>
+        </w:rPr>
+        <w:t xml:space="preserve"> G Shroff</w:t>
       </w:r>
     </w:p>
     <w:p>
@@ -3903,7 +4062,45 @@
           <w:rFonts w:ascii="Times New Roman" w:hAnsi="Times New Roman"/>
           <w:sz w:val="24"/>
         </w:rPr>
-        <w:t>Date: ______________</w:t>
+        <w:t xml:space="preserve">Date: </w:t>
+      </w:r>
+      <w:r>
+        <w:rPr>
+          <w:rFonts w:ascii="Times New Roman" w:hAnsi="Times New Roman"/>
+          <w:sz w:val="24"/>
+        </w:rPr>
+        <w:t>29</w:t>
+      </w:r>
+      <w:r>
+        <w:rPr>
+          <w:rFonts w:ascii="Times New Roman" w:hAnsi="Times New Roman"/>
+          <w:sz w:val="24"/>
+          <w:vertAlign w:val="superscript"/>
+        </w:rPr>
+        <w:t>th</w:t>
+      </w:r>
+      <w:r>
+        <w:rPr>
+          <w:rFonts w:ascii="Times New Roman" w:hAnsi="Times New Roman"/>
+          <w:sz w:val="24"/>
+        </w:rPr>
+        <w:t xml:space="preserve"> </w:t>
+      </w:r>
+      <w:proofErr w:type="gramStart"/>
+      <w:r>
+        <w:rPr>
+          <w:rFonts w:ascii="Times New Roman" w:hAnsi="Times New Roman"/>
+          <w:sz w:val="24"/>
+        </w:rPr>
+        <w:t>October,</w:t>
+      </w:r>
+      <w:proofErr w:type="gramEnd"/>
+      <w:r>
+        <w:rPr>
+          <w:rFonts w:ascii="Times New Roman" w:hAnsi="Times New Roman"/>
+          <w:sz w:val="24"/>
+        </w:rPr>
+        <w:t xml:space="preserve"> 2020</w:t>
       </w:r>
       <w:r>
         <w:rPr>

</xml_diff>